<commit_message>
nya referesner och mer fix på formulär
</commit_message>
<xml_diff>
--- a/dokument/Dagbok.docx
+++ b/dokument/Dagbok.docx
@@ -4,7 +4,7 @@
   <w:body>
     <w:p>
       <w:pPr>
-        <w:pStyle w:val="Rubrik2"/>
+        <w:pStyle w:val="Rubrik3"/>
       </w:pPr>
       <w:r>
         <w:t>Dag 1</w:t>
@@ -234,7 +234,7 @@
     </w:p>
     <w:p>
       <w:pPr>
-        <w:pStyle w:val="Ingetavstnd"/>
+        <w:pStyle w:val="Rubrik3"/>
       </w:pPr>
       <w:r>
         <w:t>DAG 2</w:t>
@@ -247,7 +247,7 @@
     </w:p>
     <w:p>
       <w:pPr>
-        <w:pStyle w:val="Ingetavstnd"/>
+        <w:pStyle w:val="Rubrik3"/>
       </w:pPr>
       <w:r>
         <w:t>DAG 3</w:t>
@@ -259,57 +259,117 @@
       </w:pPr>
       <w:r>
         <w:t>Idag har jag fått alla program att fungera mellan laptop och stationär dator, jag har även kommit igång med att skapa formuläret och varit på möte med kommunen för att ställa lite frågor såsom hur jag får tag i testpersoner, veckomöten etc. vi kommer ta det mesta under workshopen nästa vecka,</w:t>
+      </w:r>
+    </w:p>
+    <w:p>
+      <w:pPr>
+        <w:pStyle w:val="Ingetavstnd"/>
+      </w:pPr>
+    </w:p>
+    <w:p>
+      <w:pPr>
+        <w:pStyle w:val="Rubrik3"/>
+      </w:pPr>
+      <w:r>
+        <w:t>DAG 4</w:t>
+      </w:r>
+    </w:p>
+    <w:p>
+      <w:pPr>
+        <w:pStyle w:val="Ingetavstnd"/>
+      </w:pPr>
+      <w:r>
+        <w:t>Haft problem med notepad</w:t>
+      </w:r>
+      <w:r>
+        <w:softHyphen/>
+      </w:r>
+      <w:r>
+        <w:softHyphen/>
+        <w:t>++. En sida fungerade och det var pga att den var inställd på encoding in UTF-8 without BOM. De andra var inställda med encode in ANSI</w:t>
+      </w:r>
+    </w:p>
+    <w:p>
+      <w:pPr>
+        <w:pStyle w:val="Ingetavstnd"/>
+      </w:pPr>
+    </w:p>
+    <w:p>
+      <w:pPr>
+        <w:pStyle w:val="Ingetavstnd"/>
+      </w:pPr>
+      <w:r>
+        <w:t xml:space="preserve">Idag har jag ändrat om designen på formuläret. Igår på mötet bestämdes det att jag skulle försöka skapa samma design de redan har på deras nuvarande e-tjänster. Jag har även skapat grundformuläret och tycker jag tar upp de delar som finns. För tillfället kan man endast bifoga en karta men jag ska kolla på om det går att lösa med en kartfunktion. Bokat in ett möte med Åke imorgon för att se om jag jobbar på rätt sätt. </w:t>
+      </w:r>
+    </w:p>
+    <w:p>
+      <w:pPr>
+        <w:pStyle w:val="Ingetavstnd"/>
+      </w:pPr>
+      <w:r>
+        <w:t>Något jag tänkte på idag är om jag kanske borde läsa mer artiklar för att se om det finns något spec vis att skapa ett formulär.</w:t>
+      </w:r>
+    </w:p>
+    <w:p>
+      <w:pPr>
+        <w:pStyle w:val="Ingetavstnd"/>
+      </w:pPr>
+    </w:p>
+    <w:p>
+      <w:pPr>
+        <w:pStyle w:val="Rubrik3"/>
+      </w:pPr>
+      <w:r>
+        <w:t>DAG 5</w:t>
+      </w:r>
+    </w:p>
+    <w:p>
+      <w:pPr>
+        <w:pStyle w:val="Ingetavstnd"/>
+      </w:pPr>
+      <w:r>
+        <w:t>Idag har jag gjort mycket på formuläret och även påbörjat att skapa datab</w:t>
+      </w:r>
+      <w:r>
+        <w:t>a</w:t>
       </w:r>
       <w:bookmarkStart w:id="0" w:name="_GoBack"/>
       <w:bookmarkEnd w:id="0"/>
-    </w:p>
-    <w:p>
-      <w:pPr>
-        <w:pStyle w:val="Ingetavstnd"/>
-      </w:pPr>
-    </w:p>
-    <w:p>
-      <w:pPr>
-        <w:pStyle w:val="Ingetavstnd"/>
-      </w:pPr>
-      <w:r>
-        <w:t>DAG 4</w:t>
-      </w:r>
-    </w:p>
-    <w:p>
-      <w:pPr>
-        <w:pStyle w:val="Ingetavstnd"/>
-      </w:pPr>
-      <w:r>
-        <w:t>Haft problem med notepad</w:t>
-      </w:r>
-      <w:r>
-        <w:softHyphen/>
-      </w:r>
-      <w:r>
-        <w:softHyphen/>
-        <w:t>++. En sida fungerade och det var pga att den var inställd på encoding in UTF-8 without BOM. De andra var inställda med encode in ANSI</w:t>
-      </w:r>
-    </w:p>
-    <w:p>
-      <w:pPr>
-        <w:pStyle w:val="Ingetavstnd"/>
-      </w:pPr>
-    </w:p>
-    <w:p>
-      <w:pPr>
-        <w:pStyle w:val="Ingetavstnd"/>
-      </w:pPr>
-      <w:r>
-        <w:t xml:space="preserve">Idag har jag ändrat om designen på formuläret. Igår på mötet bestämdes det att jag skulle försöka skapa samma design de redan har på deras nuvarande e-tjänster. Jag har även skapat grundformuläret och tycker jag tar upp de delar som finns. För tillfället kan man endast bifoga en karta men jag ska kolla på om det går att lösa med en kartfunktion. Bokat in ett möte med Åke imorgon för att se om jag jobbar på rätt sätt. </w:t>
-      </w:r>
-    </w:p>
-    <w:p>
-      <w:pPr>
-        <w:pStyle w:val="Ingetavstnd"/>
-      </w:pPr>
-      <w:r>
-        <w:t>Något jag tänkte på idag är om jag kanske borde läsa mer artiklar för att se om det finns något spec vis att skapa ett formulär.</w:t>
+      <w:r>
+        <w:t xml:space="preserve">sen. Efter ett möte med Åke har vi kommit fram till att jag måste hitta fler relevanta artiklar som stöder mitt tankesätt i utvecklingen. Jag ska kunna säga ”forskning säger att såhär är det bästa sättet att skapa ett formulär”. Jag ska alltså inte utveckla efter egen känsla och tro att det är bra och funkar för det finns inget som stöder att det jag utvecklar är bra. Hittar jag webbsidor som visar det ska kanske 4-5 stycken som säger samma sak refereras till. </w:t>
+      </w:r>
+    </w:p>
+    <w:p>
+      <w:pPr>
+        <w:pStyle w:val="Ingetavstnd"/>
+      </w:pPr>
+    </w:p>
+    <w:p>
+      <w:pPr>
+        <w:pStyle w:val="Ingetavstnd"/>
+      </w:pPr>
+      <w:r>
+        <w:t>Gällande databasen så behöver jag inte lägga nå energi alls på den just för att ingen komm</w:t>
+      </w:r>
+      <w:r>
+        <w:t>e</w:t>
+      </w:r>
+      <w:r>
+        <w:t>r se den, ingen kommer bry sig om den och kommunen sitter inte ens i SQL. Därför behöver jag inte tänka på normalformer etc.</w:t>
+      </w:r>
+    </w:p>
+    <w:p>
+      <w:pPr>
+        <w:pStyle w:val="Ingetavstnd"/>
+      </w:pPr>
+    </w:p>
+    <w:p>
+      <w:pPr>
+        <w:pStyle w:val="Ingetavstnd"/>
+      </w:pPr>
+      <w:r>
+        <w:lastRenderedPageBreak/>
+        <w:t>För att veta vad jag ska göra så ska jag kolla på min metod i forskningsförslaget och se till att uppfylla det jag skriver där(det är RP:n dom godkänt som ett exjobb)</w:t>
       </w:r>
     </w:p>
     <w:sectPr>
@@ -859,6 +919,28 @@
       <w:szCs w:val="26"/>
     </w:rPr>
   </w:style>
+  <w:style w:type="paragraph" w:styleId="Rubrik3">
+    <w:name w:val="heading 3"/>
+    <w:basedOn w:val="Normal"/>
+    <w:next w:val="Normal"/>
+    <w:link w:val="Rubrik3Char"/>
+    <w:uiPriority w:val="9"/>
+    <w:unhideWhenUsed/>
+    <w:qFormat/>
+    <w:rsid w:val="00DE4F9D"/>
+    <w:pPr>
+      <w:keepNext/>
+      <w:keepLines/>
+      <w:spacing w:before="200" w:after="0"/>
+      <w:outlineLvl w:val="2"/>
+    </w:pPr>
+    <w:rPr>
+      <w:rFonts w:asciiTheme="majorHAnsi" w:eastAsiaTheme="majorEastAsia" w:hAnsiTheme="majorHAnsi" w:cstheme="majorBidi"/>
+      <w:b/>
+      <w:bCs/>
+      <w:color w:val="4F81BD" w:themeColor="accent1"/>
+    </w:rPr>
+  </w:style>
   <w:style w:type="character" w:default="1" w:styleId="Standardstycketeckensnitt">
     <w:name w:val="Default Paragraph Font"/>
     <w:uiPriority w:val="1"/>
@@ -912,6 +994,19 @@
       <w:color w:val="4F81BD" w:themeColor="accent1"/>
       <w:sz w:val="26"/>
       <w:szCs w:val="26"/>
+    </w:rPr>
+  </w:style>
+  <w:style w:type="character" w:customStyle="1" w:styleId="Rubrik3Char">
+    <w:name w:val="Rubrik 3 Char"/>
+    <w:basedOn w:val="Standardstycketeckensnitt"/>
+    <w:link w:val="Rubrik3"/>
+    <w:uiPriority w:val="9"/>
+    <w:rsid w:val="00DE4F9D"/>
+    <w:rPr>
+      <w:rFonts w:asciiTheme="majorHAnsi" w:eastAsiaTheme="majorEastAsia" w:hAnsiTheme="majorHAnsi" w:cstheme="majorBidi"/>
+      <w:b/>
+      <w:bCs/>
+      <w:color w:val="4F81BD" w:themeColor="accent1"/>
     </w:rPr>
   </w:style>
 </w:styles>
@@ -1101,6 +1196,28 @@
       <w:szCs w:val="26"/>
     </w:rPr>
   </w:style>
+  <w:style w:type="paragraph" w:styleId="Rubrik3">
+    <w:name w:val="heading 3"/>
+    <w:basedOn w:val="Normal"/>
+    <w:next w:val="Normal"/>
+    <w:link w:val="Rubrik3Char"/>
+    <w:uiPriority w:val="9"/>
+    <w:unhideWhenUsed/>
+    <w:qFormat/>
+    <w:rsid w:val="00DE4F9D"/>
+    <w:pPr>
+      <w:keepNext/>
+      <w:keepLines/>
+      <w:spacing w:before="200" w:after="0"/>
+      <w:outlineLvl w:val="2"/>
+    </w:pPr>
+    <w:rPr>
+      <w:rFonts w:asciiTheme="majorHAnsi" w:eastAsiaTheme="majorEastAsia" w:hAnsiTheme="majorHAnsi" w:cstheme="majorBidi"/>
+      <w:b/>
+      <w:bCs/>
+      <w:color w:val="4F81BD" w:themeColor="accent1"/>
+    </w:rPr>
+  </w:style>
   <w:style w:type="character" w:default="1" w:styleId="Standardstycketeckensnitt">
     <w:name w:val="Default Paragraph Font"/>
     <w:uiPriority w:val="1"/>
@@ -1154,6 +1271,19 @@
       <w:color w:val="4F81BD" w:themeColor="accent1"/>
       <w:sz w:val="26"/>
       <w:szCs w:val="26"/>
+    </w:rPr>
+  </w:style>
+  <w:style w:type="character" w:customStyle="1" w:styleId="Rubrik3Char">
+    <w:name w:val="Rubrik 3 Char"/>
+    <w:basedOn w:val="Standardstycketeckensnitt"/>
+    <w:link w:val="Rubrik3"/>
+    <w:uiPriority w:val="9"/>
+    <w:rsid w:val="00DE4F9D"/>
+    <w:rPr>
+      <w:rFonts w:asciiTheme="majorHAnsi" w:eastAsiaTheme="majorEastAsia" w:hAnsiTheme="majorHAnsi" w:cstheme="majorBidi"/>
+      <w:b/>
+      <w:bCs/>
+      <w:color w:val="4F81BD" w:themeColor="accent1"/>
     </w:rPr>
   </w:style>
 </w:styles>

</xml_diff>

<commit_message>
nya referenser, mer design av formulär samt dagbok
</commit_message>
<xml_diff>
--- a/dokument/Dagbok.docx
+++ b/dokument/Dagbok.docx
@@ -333,44 +333,83 @@
       <w:r>
         <w:t>a</w:t>
       </w:r>
+      <w:r>
+        <w:t xml:space="preserve">sen. Efter ett möte med Åke har vi kommit fram till att jag måste hitta fler relevanta artiklar som stöder mitt tankesätt i utvecklingen. Jag ska kunna säga ”forskning säger att såhär är det bästa sättet att skapa ett formulär”. Jag ska alltså inte utveckla efter egen känsla och tro att det är bra och funkar för det finns inget som stöder att det jag utvecklar är bra. Hittar jag webbsidor som visar det ska kanske 4-5 stycken som säger samma sak refereras till. </w:t>
+      </w:r>
+    </w:p>
+    <w:p>
+      <w:pPr>
+        <w:pStyle w:val="Ingetavstnd"/>
+      </w:pPr>
+    </w:p>
+    <w:p>
+      <w:pPr>
+        <w:pStyle w:val="Ingetavstnd"/>
+      </w:pPr>
+      <w:r>
+        <w:t>Gällande databasen så behöver jag inte lägga nå energi alls på den just för att ingen komm</w:t>
+      </w:r>
+      <w:r>
+        <w:t>e</w:t>
+      </w:r>
+      <w:r>
+        <w:t>r se den, ingen kommer bry sig om den och kommunen sitter inte ens i SQL. Därför behöver jag inte tänka på normalformer etc.</w:t>
+      </w:r>
+    </w:p>
+    <w:p>
+      <w:pPr>
+        <w:pStyle w:val="Ingetavstnd"/>
+      </w:pPr>
+    </w:p>
+    <w:p>
+      <w:pPr>
+        <w:pStyle w:val="Ingetavstnd"/>
+      </w:pPr>
+      <w:r>
+        <w:lastRenderedPageBreak/>
+        <w:t>För att veta vad jag ska göra så ska jag kolla på min metod i forskningsförslaget och se till att uppfylla det jag skriver där(det är RP:n dom godkänt som ett exjobb)</w:t>
+      </w:r>
+    </w:p>
+    <w:p>
+      <w:pPr>
+        <w:pStyle w:val="Ingetavstnd"/>
+      </w:pPr>
+    </w:p>
+    <w:p>
+      <w:pPr>
+        <w:pStyle w:val="Rubrik3"/>
+      </w:pPr>
+      <w:r>
+        <w:t>Dag 6</w:t>
+      </w:r>
+    </w:p>
+    <w:p>
+      <w:r>
+        <w:t xml:space="preserve">Idag har jag fått påpekat av Åke att det är väldigt dålig approach om jag skulle göra klart mitt formulär för att sedan hitta de artiklar som är relevanta. Egentligen borde jag hittat dessa artiklar innan jag börjat för att utveckla efter vad artiklarna säger. Så det jag får göra nu är att utveckla under tiden jag hittar artiklar. </w:t>
+      </w:r>
+    </w:p>
+    <w:p>
+      <w:r>
+        <w:t xml:space="preserve">Jag hittade en artikel som i princip täcker upp alla delar jag borde undersöka gällande designen och funktionen av formuläret. Jag pratade med </w:t>
+      </w:r>
+      <w:r>
+        <w:t>Jackson</w:t>
+      </w:r>
+      <w:r>
+        <w:t xml:space="preserve"> idag och han hade lite mycket att göra så jag skulle återkomma nästa vecka för att få hjälp att sätta upp en server och få tillgång till denna. </w:t>
+      </w:r>
+    </w:p>
+    <w:p>
+      <w:r>
+        <w:t>Gällande databasen har jag börjat fundera på relationerna mellan tabellerna. Jag har skapat en tabell som håller ihop alla andra tabeller för att få en grupp kopplat till en ansökning som man kan hämta i översiktten. Men ska t.ex en person kunna göra flera ansökningar med samma uppgifter?</w:t>
+      </w:r>
+    </w:p>
+    <w:p>
+      <w:r>
+        <w:t>Artiklar som jag kommer leta efter är om design för formuläret, hur jag borde genomföra mitt test och ta vara på datat samt hur ställer sig formuläret mot dem frågor som har varit ofullständiga</w:t>
+      </w:r>
       <w:bookmarkStart w:id="0" w:name="_GoBack"/>
       <w:bookmarkEnd w:id="0"/>
-      <w:r>
-        <w:t xml:space="preserve">sen. Efter ett möte med Åke har vi kommit fram till att jag måste hitta fler relevanta artiklar som stöder mitt tankesätt i utvecklingen. Jag ska kunna säga ”forskning säger att såhär är det bästa sättet att skapa ett formulär”. Jag ska alltså inte utveckla efter egen känsla och tro att det är bra och funkar för det finns inget som stöder att det jag utvecklar är bra. Hittar jag webbsidor som visar det ska kanske 4-5 stycken som säger samma sak refereras till. </w:t>
-      </w:r>
-    </w:p>
-    <w:p>
-      <w:pPr>
-        <w:pStyle w:val="Ingetavstnd"/>
-      </w:pPr>
-    </w:p>
-    <w:p>
-      <w:pPr>
-        <w:pStyle w:val="Ingetavstnd"/>
-      </w:pPr>
-      <w:r>
-        <w:t>Gällande databasen så behöver jag inte lägga nå energi alls på den just för att ingen komm</w:t>
-      </w:r>
-      <w:r>
-        <w:t>e</w:t>
-      </w:r>
-      <w:r>
-        <w:t>r se den, ingen kommer bry sig om den och kommunen sitter inte ens i SQL. Därför behöver jag inte tänka på normalformer etc.</w:t>
-      </w:r>
-    </w:p>
-    <w:p>
-      <w:pPr>
-        <w:pStyle w:val="Ingetavstnd"/>
-      </w:pPr>
-    </w:p>
-    <w:p>
-      <w:pPr>
-        <w:pStyle w:val="Ingetavstnd"/>
-      </w:pPr>
-      <w:r>
-        <w:lastRenderedPageBreak/>
-        <w:t>För att veta vad jag ska göra så ska jag kolla på min metod i forskningsförslaget och se till att uppfylla det jag skriver där(det är RP:n dom godkänt som ett exjobb)</w:t>
-      </w:r>
     </w:p>
     <w:sectPr>
       <w:pgSz w:w="11906" w:h="16838"/>

</xml_diff>

<commit_message>
kopplat kod mot databas
</commit_message>
<xml_diff>
--- a/dokument/Dagbok.docx
+++ b/dokument/Dagbok.docx
@@ -121,7 +121,15 @@
         <w:pStyle w:val="Ingetavstnd"/>
       </w:pPr>
       <w:r>
-        <w:t>Jag skall även skriva om RP:n lite till för att lägga upp på BB.</w:t>
+        <w:t xml:space="preserve">Jag skall även skriva om </w:t>
+      </w:r>
+      <w:proofErr w:type="spellStart"/>
+      <w:r>
+        <w:t>RP:n</w:t>
+      </w:r>
+      <w:proofErr w:type="spellEnd"/>
+      <w:r>
+        <w:t xml:space="preserve"> lite till för att lägga upp på BB.</w:t>
       </w:r>
     </w:p>
     <w:p>
@@ -157,8 +165,13 @@
           <w:numId w:val="2"/>
         </w:numPr>
       </w:pPr>
-      <w:r>
-        <w:t>Notepad++</w:t>
+      <w:proofErr w:type="spellStart"/>
+      <w:r>
+        <w:t>Notepad</w:t>
+      </w:r>
+      <w:proofErr w:type="spellEnd"/>
+      <w:r>
+        <w:t>++</w:t>
       </w:r>
     </w:p>
     <w:p>
@@ -279,14 +292,51 @@
         <w:pStyle w:val="Ingetavstnd"/>
       </w:pPr>
       <w:r>
-        <w:t>Haft problem med notepad</w:t>
-      </w:r>
+        <w:t xml:space="preserve">Haft problem med </w:t>
+      </w:r>
+      <w:proofErr w:type="spellStart"/>
+      <w:r>
+        <w:t>notepad</w:t>
+      </w:r>
+      <w:proofErr w:type="spellEnd"/>
       <w:r>
         <w:softHyphen/>
       </w:r>
       <w:r>
         <w:softHyphen/>
-        <w:t>++. En sida fungerade och det var pga att den var inställd på encoding in UTF-8 without BOM. De andra var inställda med encode in ANSI</w:t>
+        <w:t xml:space="preserve">++. En sida fungerade och det var </w:t>
+      </w:r>
+      <w:proofErr w:type="spellStart"/>
+      <w:r>
+        <w:t>pga</w:t>
+      </w:r>
+      <w:proofErr w:type="spellEnd"/>
+      <w:r>
+        <w:t xml:space="preserve"> att den var inställd på </w:t>
+      </w:r>
+      <w:proofErr w:type="spellStart"/>
+      <w:r>
+        <w:t>encoding</w:t>
+      </w:r>
+      <w:proofErr w:type="spellEnd"/>
+      <w:r>
+        <w:t xml:space="preserve"> in UTF-8 </w:t>
+      </w:r>
+      <w:proofErr w:type="spellStart"/>
+      <w:r>
+        <w:t>without</w:t>
+      </w:r>
+      <w:proofErr w:type="spellEnd"/>
+      <w:r>
+        <w:t xml:space="preserve"> BOM. De andra var inställda med </w:t>
+      </w:r>
+      <w:proofErr w:type="spellStart"/>
+      <w:r>
+        <w:t>encode</w:t>
+      </w:r>
+      <w:proofErr w:type="spellEnd"/>
+      <w:r>
+        <w:t xml:space="preserve"> in ANSI</w:t>
       </w:r>
     </w:p>
     <w:p>
@@ -307,7 +357,15 @@
         <w:pStyle w:val="Ingetavstnd"/>
       </w:pPr>
       <w:r>
-        <w:t>Något jag tänkte på idag är om jag kanske borde läsa mer artiklar för att se om det finns något spec vis att skapa ett formulär.</w:t>
+        <w:t xml:space="preserve">Något jag tänkte på idag är om jag kanske borde läsa mer artiklar för att se om det finns något </w:t>
+      </w:r>
+      <w:proofErr w:type="spellStart"/>
+      <w:r>
+        <w:t>spec</w:t>
+      </w:r>
+      <w:proofErr w:type="spellEnd"/>
+      <w:r>
+        <w:t xml:space="preserve"> vis att skapa ett formulär.</w:t>
       </w:r>
     </w:p>
     <w:p>
@@ -367,7 +425,23 @@
       </w:pPr>
       <w:r>
         <w:lastRenderedPageBreak/>
-        <w:t>För att veta vad jag ska göra så ska jag kolla på min metod i forskningsförslaget och se till att uppfylla det jag skriver där(det är RP:n dom godkänt som ett exjobb)</w:t>
+        <w:t xml:space="preserve">För att veta vad jag ska göra så ska jag kolla på min metod i forskningsförslaget och se till att uppfylla det jag skriver där(det är </w:t>
+      </w:r>
+      <w:proofErr w:type="spellStart"/>
+      <w:r>
+        <w:t>RP:n</w:t>
+      </w:r>
+      <w:proofErr w:type="spellEnd"/>
+      <w:r>
+        <w:t xml:space="preserve"> </w:t>
+      </w:r>
+      <w:proofErr w:type="gramStart"/>
+      <w:r>
+        <w:t>dom</w:t>
+      </w:r>
+      <w:proofErr w:type="gramEnd"/>
+      <w:r>
+        <w:t xml:space="preserve"> godkänt som ett exjobb)</w:t>
       </w:r>
     </w:p>
     <w:p>
@@ -401,16 +475,86 @@
     </w:p>
     <w:p>
       <w:r>
-        <w:t>Gällande databasen har jag börjat fundera på relationerna mellan tabellerna. Jag har skapat en tabell som håller ihop alla andra tabeller för att få en grupp kopplat till en ansökning som man kan hämta i översiktten. Men ska t.ex en person kunna göra flera ansökningar med samma uppgifter?</w:t>
-      </w:r>
-    </w:p>
-    <w:p>
-      <w:r>
-        <w:t>Artiklar som jag kommer leta efter är om design för formuläret, hur jag borde genomföra mitt test och ta vara på datat samt hur ställer sig formuläret mot dem frågor som har varit ofullständiga</w:t>
+        <w:t xml:space="preserve">Gällande databasen har jag börjat fundera på relationerna mellan tabellerna. Jag har skapat en tabell som håller ihop alla andra tabeller för att få en grupp kopplat till en ansökning som man kan hämta i </w:t>
+      </w:r>
+      <w:proofErr w:type="spellStart"/>
+      <w:r>
+        <w:t>översiktten</w:t>
+      </w:r>
+      <w:proofErr w:type="spellEnd"/>
+      <w:r>
+        <w:t xml:space="preserve">. Men ska </w:t>
+      </w:r>
+      <w:proofErr w:type="spellStart"/>
+      <w:r>
+        <w:t>t.ex</w:t>
+      </w:r>
+      <w:proofErr w:type="spellEnd"/>
+      <w:r>
+        <w:t xml:space="preserve"> en person kunna göra flera ansökningar med samma uppgifter?</w:t>
+      </w:r>
+    </w:p>
+    <w:p>
+      <w:r>
+        <w:t xml:space="preserve">Artiklar som jag kommer leta efter är om design för formuläret, hur jag borde genomföra mitt test och ta vara på </w:t>
+      </w:r>
+      <w:proofErr w:type="spellStart"/>
+      <w:r>
+        <w:t>datat</w:t>
+      </w:r>
+      <w:proofErr w:type="spellEnd"/>
+      <w:r>
+        <w:t xml:space="preserve"> samt hur ställer sig formuläret mot dem frågor som har varit ofullständiga</w:t>
+      </w:r>
+    </w:p>
+    <w:p/>
+    <w:p>
+      <w:pPr>
+        <w:pStyle w:val="Rubrik3"/>
+      </w:pPr>
+      <w:r>
+        <w:t>Dag 7</w:t>
+      </w:r>
+    </w:p>
+    <w:p>
+      <w:r>
+        <w:t xml:space="preserve">Jag håller på med att koppla programmet mot databasen och har fått problemet att den inte skriver med 0 i tabellen om talet börjar med det. Exempelvis för mobilnumret blir det 735458512. Tydligen om man har en </w:t>
+      </w:r>
+      <w:proofErr w:type="gramStart"/>
+      <w:r>
+        <w:t>int</w:t>
+      </w:r>
+      <w:proofErr w:type="gramEnd"/>
+      <w:r>
+        <w:t xml:space="preserve"> av något slag så skriver den inte med 0 om det är första numret. Därför </w:t>
+      </w:r>
+      <w:r>
+        <w:t>rekommenderas</w:t>
+      </w:r>
+      <w:r>
+        <w:t xml:space="preserve"> det att man </w:t>
       </w:r>
       <w:bookmarkStart w:id="0" w:name="_GoBack"/>
       <w:bookmarkEnd w:id="0"/>
-    </w:p>
+      <w:r>
+        <w:t>använder varchar. Jag kommer göra detta för alla int:s som kan börja med</w:t>
+      </w:r>
+      <w:proofErr w:type="gramStart"/>
+      <w:r>
+        <w:t xml:space="preserve"> 0.</w:t>
+      </w:r>
+      <w:proofErr w:type="gramEnd"/>
+      <w:r>
+        <w:t xml:space="preserve"> Även personnummer eftersom det finns </w:t>
+      </w:r>
+      <w:r>
+        <w:t>personnummer</w:t>
+      </w:r>
+      <w:r>
+        <w:t xml:space="preserve"> som börjar med 0(alla år mellan 2000-2009).</w:t>
+      </w:r>
+    </w:p>
+    <w:p/>
     <w:sectPr>
       <w:pgSz w:w="11906" w:h="16838"/>
       <w:pgMar w:top="1417" w:right="1417" w:bottom="1417" w:left="1417" w:header="708" w:footer="708" w:gutter="0"/>

</xml_diff>

<commit_message>
svar från tester, grafer,rapport
</commit_message>
<xml_diff>
--- a/dokument/Dagbok.docx
+++ b/dokument/Dagbok.docx
@@ -496,15 +496,7 @@
     </w:p>
     <w:p>
       <w:r>
-        <w:t xml:space="preserve">Artiklar som jag kommer leta efter är om design för formuläret, hur jag borde genomföra mitt test och ta vara på </w:t>
-      </w:r>
-      <w:proofErr w:type="spellStart"/>
-      <w:r>
-        <w:t>datat</w:t>
-      </w:r>
-      <w:proofErr w:type="spellEnd"/>
-      <w:r>
-        <w:t xml:space="preserve"> samt hur ställer sig formuläret mot dem frågor som har varit ofullständiga</w:t>
+        <w:t>Artiklar som jag kommer leta efter är om design för formuläret, hur jag borde genomföra mitt test och ta vara på datat samt hur ställer sig formuläret mot dem frågor som har varit ofullständiga</w:t>
       </w:r>
     </w:p>
     <w:p/>
@@ -4102,7 +4094,7 @@
         </w:numPr>
         <w:rPr>
           <w:rStyle w:val="apple-converted-space"/>
-          <w:highlight w:val="darkYellow"/>
+          <w:highlight w:val="cyan"/>
         </w:rPr>
       </w:pPr>
       <w:hyperlink r:id="rId36" w:history="1">
@@ -4110,7 +4102,7 @@
           <w:rPr>
             <w:rStyle w:val="Hyperlnk"/>
             <w:color w:val="auto"/>
-            <w:highlight w:val="darkYellow"/>
+            <w:highlight w:val="cyan"/>
             <w:u w:val="none"/>
           </w:rPr>
           <w:t>Gävle VVS Center AB</w:t>
@@ -4120,7 +4112,7 @@
         <w:rPr>
           <w:rStyle w:val="Hyperlnk"/>
           <w:color w:val="auto"/>
-          <w:highlight w:val="darkYellow"/>
+          <w:highlight w:val="cyan"/>
           <w:u w:val="none"/>
         </w:rPr>
         <w:t>(Båtsmansgatan 13</w:t>
@@ -4129,7 +4121,7 @@
         <w:rPr>
           <w:rStyle w:val="Hyperlnk"/>
           <w:color w:val="auto"/>
-          <w:highlight w:val="darkYellow"/>
+          <w:highlight w:val="cyan"/>
           <w:u w:val="none"/>
         </w:rPr>
         <w:t>, Brynäs</w:t>
@@ -4138,28 +4130,28 @@
         <w:rPr>
           <w:rStyle w:val="Hyperlnk"/>
           <w:color w:val="auto"/>
-          <w:highlight w:val="darkYellow"/>
+          <w:highlight w:val="cyan"/>
           <w:u w:val="none"/>
         </w:rPr>
         <w:t>)</w:t>
       </w:r>
       <w:r>
         <w:rPr>
-          <w:highlight w:val="darkYellow"/>
+          <w:highlight w:val="cyan"/>
         </w:rPr>
         <w:t xml:space="preserve"> - </w:t>
       </w:r>
       <w:r>
         <w:rPr>
           <w:rStyle w:val="hit-phone-number"/>
-          <w:highlight w:val="darkYellow"/>
+          <w:highlight w:val="cyan"/>
         </w:rPr>
         <w:t>026 - 64 44 70</w:t>
       </w:r>
       <w:r>
         <w:rPr>
           <w:rStyle w:val="apple-converted-space"/>
-          <w:highlight w:val="darkYellow"/>
+          <w:highlight w:val="cyan"/>
         </w:rPr>
         <w:t> </w:t>
       </w:r>
@@ -4512,7 +4504,7 @@
           <w:numId w:val="14"/>
         </w:numPr>
         <w:rPr>
-          <w:highlight w:val="darkYellow"/>
+          <w:highlight w:val="red"/>
         </w:rPr>
       </w:pPr>
       <w:hyperlink r:id="rId40" w:history="1">
@@ -4520,7 +4512,7 @@
           <w:rPr>
             <w:rStyle w:val="Hyperlnk"/>
             <w:color w:val="auto"/>
-            <w:highlight w:val="darkYellow"/>
+            <w:highlight w:val="red"/>
             <w:u w:val="none"/>
           </w:rPr>
           <w:t>Söderbloms Rör AB</w:t>
@@ -4530,7 +4522,7 @@
         <w:rPr>
           <w:rStyle w:val="Hyperlnk"/>
           <w:color w:val="auto"/>
-          <w:highlight w:val="darkYellow"/>
+          <w:highlight w:val="red"/>
           <w:u w:val="none"/>
         </w:rPr>
         <w:t>(</w:t>
@@ -4541,14 +4533,14 @@
           <w:color w:val="222222"/>
           <w:sz w:val="19"/>
           <w:szCs w:val="19"/>
-          <w:highlight w:val="darkYellow"/>
+          <w:highlight w:val="red"/>
           <w:shd w:val="clear" w:color="auto" w:fill="FFFFFF"/>
         </w:rPr>
         <w:t>Strömsborgsvägen 4)</w:t>
       </w:r>
       <w:r>
         <w:rPr>
-          <w:highlight w:val="darkYellow"/>
+          <w:highlight w:val="red"/>
         </w:rPr>
         <w:t xml:space="preserve"> </w:t>
       </w:r>
@@ -4562,12 +4554,12 @@
         </w:numPr>
         <w:rPr>
           <w:rFonts w:asciiTheme="majorHAnsi" w:hAnsiTheme="majorHAnsi" w:cstheme="majorBidi"/>
-          <w:highlight w:val="darkYellow"/>
-        </w:rPr>
-      </w:pPr>
-      <w:r>
-        <w:rPr>
-          <w:highlight w:val="darkYellow"/>
+          <w:highlight w:val="red"/>
+        </w:rPr>
+      </w:pPr>
+      <w:r>
+        <w:rPr>
+          <w:highlight w:val="red"/>
         </w:rPr>
         <w:t>Mattias Söderblom, 070 - 380 57 80</w:t>
       </w:r>
@@ -4580,7 +4572,7 @@
           <w:numId w:val="14"/>
         </w:numPr>
         <w:rPr>
-          <w:highlight w:val="darkYellow"/>
+          <w:highlight w:val="red"/>
         </w:rPr>
       </w:pPr>
       <w:r>
@@ -4589,7 +4581,7 @@
           <w:color w:val="545252"/>
           <w:sz w:val="18"/>
           <w:szCs w:val="18"/>
-          <w:highlight w:val="darkYellow"/>
+          <w:highlight w:val="red"/>
           <w:shd w:val="clear" w:color="auto" w:fill="FFFFFF"/>
         </w:rPr>
         <w:t>mattias@soderblomsror.se</w:t>
@@ -5329,7 +5321,7 @@
           <w:numId w:val="17"/>
         </w:numPr>
         <w:rPr>
-          <w:highlight w:val="darkYellow"/>
+          <w:highlight w:val="red"/>
         </w:rPr>
       </w:pPr>
       <w:hyperlink r:id="rId53" w:history="1">
@@ -5337,7 +5329,7 @@
           <w:rPr>
             <w:rStyle w:val="Hyperlnk"/>
             <w:color w:val="auto"/>
-            <w:highlight w:val="darkYellow"/>
+            <w:highlight w:val="red"/>
             <w:u w:val="none"/>
           </w:rPr>
           <w:t>Enskild Firma Värmehuset I Gävle</w:t>
@@ -5347,14 +5339,14 @@
         <w:rPr>
           <w:rStyle w:val="Hyperlnk"/>
           <w:color w:val="auto"/>
-          <w:highlight w:val="darkYellow"/>
+          <w:highlight w:val="red"/>
           <w:u w:val="none"/>
         </w:rPr>
         <w:t>(Valbo)</w:t>
       </w:r>
       <w:r>
         <w:rPr>
-          <w:highlight w:val="darkYellow"/>
+          <w:highlight w:val="red"/>
         </w:rPr>
         <w:t xml:space="preserve"> - 026 - 13 04 30</w:t>
       </w:r>
@@ -5535,8 +5527,6 @@
           <w:highlight w:val="cyan"/>
         </w:rPr>
       </w:pPr>
-      <w:bookmarkStart w:id="0" w:name="_GoBack"/>
-      <w:bookmarkEnd w:id="0"/>
       <w:r>
         <w:rPr>
           <w:highlight w:val="cyan"/>
@@ -5601,6 +5591,252 @@
       <w:pPr>
         <w:pStyle w:val="Ingetavstnd"/>
       </w:pPr>
+    </w:p>
+    <w:p>
+      <w:pPr>
+        <w:pStyle w:val="Ingetavstnd"/>
+      </w:pPr>
+    </w:p>
+    <w:p>
+      <w:pPr>
+        <w:pStyle w:val="Rubrik1"/>
+      </w:pPr>
+      <w:r>
+        <w:lastRenderedPageBreak/>
+        <w:t>Svar från företag:</w:t>
+      </w:r>
+    </w:p>
+    <w:p>
+      <w:pPr>
+        <w:pStyle w:val="Rubrik2"/>
+      </w:pPr>
+      <w:r>
+        <w:t>Bohlins rör</w:t>
+      </w:r>
+    </w:p>
+    <w:p>
+      <w:pPr>
+        <w:pStyle w:val="Ingetavstnd"/>
+      </w:pPr>
+      <w:r>
+        <w:t xml:space="preserve">Hej! Enkelt och lätt att förstå, men fliken ansökande bör komma före fastighet, vore också lämpligt med en knapp längst ned för att gå vidare till nästa steg och att man även kan hoppa mellan flikarna precis som nu. En sak som jag tycker var bra är att man kan kolla upp vattenskyddsområde direkt i e-tjänsten. </w:t>
+      </w:r>
+    </w:p>
+    <w:p>
+      <w:pPr>
+        <w:pStyle w:val="Ingetavstnd"/>
+      </w:pPr>
+      <w:r>
+        <w:t>Köldbärare:</w:t>
+      </w:r>
+      <w:r>
+        <w:t xml:space="preserve"> </w:t>
+      </w:r>
+      <w:proofErr w:type="spellStart"/>
+      <w:r>
+        <w:t>Brineol</w:t>
+      </w:r>
+      <w:proofErr w:type="spellEnd"/>
+      <w:r>
+        <w:t xml:space="preserve"> </w:t>
+      </w:r>
+      <w:proofErr w:type="gramStart"/>
+      <w:r>
+        <w:t>30%</w:t>
+      </w:r>
+      <w:proofErr w:type="gramEnd"/>
+    </w:p>
+    <w:p>
+      <w:pPr>
+        <w:pStyle w:val="Ingetavstnd"/>
+      </w:pPr>
+      <w:r>
+        <w:t>Köldmedium</w:t>
+      </w:r>
+      <w:r>
+        <w:t>:</w:t>
+      </w:r>
+      <w:r>
+        <w:t xml:space="preserve"> R407C eller R410A</w:t>
+      </w:r>
+    </w:p>
+    <w:p>
+      <w:pPr>
+        <w:pStyle w:val="Ingetavstnd"/>
+      </w:pPr>
+    </w:p>
+    <w:p>
+      <w:pPr>
+        <w:pStyle w:val="Ingetavstnd"/>
+      </w:pPr>
+      <w:r>
+        <w:t>Med vänlig hälsning Mattias</w:t>
+      </w:r>
+    </w:p>
+    <w:p>
+      <w:pPr>
+        <w:pStyle w:val="Ingetavstnd"/>
+      </w:pPr>
+    </w:p>
+    <w:p>
+      <w:pPr>
+        <w:pStyle w:val="Rubrik2"/>
+      </w:pPr>
+      <w:r>
+        <w:t>Triaden</w:t>
+      </w:r>
+      <w:r>
+        <w:t xml:space="preserve"> V</w:t>
+      </w:r>
+      <w:r>
+        <w:t>ärme</w:t>
+      </w:r>
+      <w:r>
+        <w:t xml:space="preserve"> AB</w:t>
+      </w:r>
+    </w:p>
+    <w:p>
+      <w:pPr>
+        <w:pStyle w:val="Ingetavstnd"/>
+      </w:pPr>
+      <w:r>
+        <w:t xml:space="preserve">Jan Karlsson </w:t>
+      </w:r>
+    </w:p>
+    <w:p>
+      <w:pPr>
+        <w:pStyle w:val="Ingetavstnd"/>
+      </w:pPr>
+      <w:r>
+        <w:t>Det var lätt att fylla i men att rita i infiltrationsanläggning i skyddsområde? det är väl ansökan om värmepumpanläggning?</w:t>
+      </w:r>
+    </w:p>
+    <w:p>
+      <w:pPr>
+        <w:pStyle w:val="Ingetavstnd"/>
+      </w:pPr>
+      <w:r>
+        <w:t>Köldbärare: E-</w:t>
+      </w:r>
+      <w:proofErr w:type="spellStart"/>
+      <w:r>
+        <w:t>therm</w:t>
+      </w:r>
+      <w:proofErr w:type="spellEnd"/>
+      <w:r>
+        <w:t xml:space="preserve"> KBS BIO</w:t>
+      </w:r>
+    </w:p>
+    <w:p>
+      <w:pPr>
+        <w:pStyle w:val="Ingetavstnd"/>
+      </w:pPr>
+      <w:r>
+        <w:t>Köldmedium: R407c och R410</w:t>
+      </w:r>
+    </w:p>
+    <w:p>
+      <w:pPr>
+        <w:pStyle w:val="Ingetavstnd"/>
+      </w:pPr>
+    </w:p>
+    <w:p>
+      <w:pPr>
+        <w:pStyle w:val="Ingetavstnd"/>
+      </w:pPr>
+    </w:p>
+    <w:p>
+      <w:pPr>
+        <w:pStyle w:val="Rubrik2"/>
+      </w:pPr>
+      <w:r>
+        <w:t>Gävle VVS</w:t>
+      </w:r>
+      <w:r>
+        <w:t xml:space="preserve"> Center AB</w:t>
+      </w:r>
+    </w:p>
+    <w:p>
+      <w:pPr>
+        <w:pStyle w:val="Ingetavstnd"/>
+      </w:pPr>
+      <w:r>
+        <w:t>Smidigt och bra. Tummen upp!</w:t>
+      </w:r>
+    </w:p>
+    <w:p>
+      <w:pPr>
+        <w:pStyle w:val="Ingetavstnd"/>
+      </w:pPr>
+      <w:r>
+        <w:t>Vanligaste köldbäraren för oss är:</w:t>
+      </w:r>
+      <w:r>
+        <w:t xml:space="preserve"> </w:t>
+      </w:r>
+      <w:r>
+        <w:t>E*-</w:t>
+      </w:r>
+      <w:proofErr w:type="spellStart"/>
+      <w:r>
+        <w:t>Therm</w:t>
+      </w:r>
+      <w:proofErr w:type="spellEnd"/>
+      <w:r>
+        <w:t xml:space="preserve"> KBS BIO.</w:t>
+      </w:r>
+    </w:p>
+    <w:p>
+      <w:pPr>
+        <w:pStyle w:val="Ingetavstnd"/>
+      </w:pPr>
+      <w:r>
+        <w:t>Vanligaste Köldmediumet är R407C.</w:t>
+      </w:r>
+      <w:bookmarkStart w:id="0" w:name="_GoBack"/>
+      <w:bookmarkEnd w:id="0"/>
+    </w:p>
+    <w:p>
+      <w:pPr>
+        <w:pStyle w:val="Ingetavstnd"/>
+      </w:pPr>
+    </w:p>
+    <w:p>
+      <w:pPr>
+        <w:pStyle w:val="Ingetavstnd"/>
+      </w:pPr>
+      <w:r>
+        <w:t>MVH</w:t>
+      </w:r>
+    </w:p>
+    <w:p>
+      <w:pPr>
+        <w:pStyle w:val="Ingetavstnd"/>
+      </w:pPr>
+      <w:r>
+        <w:t xml:space="preserve">James </w:t>
+      </w:r>
+      <w:proofErr w:type="spellStart"/>
+      <w:r>
+        <w:t>Howley</w:t>
+      </w:r>
+      <w:proofErr w:type="spellEnd"/>
+    </w:p>
+    <w:p>
+      <w:pPr>
+        <w:pStyle w:val="Ingetavstnd"/>
+      </w:pPr>
+      <w:r>
+        <w:t xml:space="preserve">Gävle </w:t>
+      </w:r>
+      <w:proofErr w:type="spellStart"/>
+      <w:r>
+        <w:t>Vvs</w:t>
+      </w:r>
+      <w:proofErr w:type="spellEnd"/>
+      <w:r>
+        <w:t xml:space="preserve"> Center AB</w:t>
+      </w:r>
     </w:p>
     <w:sectPr>
       <w:pgSz w:w="11906" w:h="16838"/>
@@ -7932,6 +8168,29 @@
   <w:style w:type="paragraph" w:default="1" w:styleId="Normal">
     <w:name w:val="Normal"/>
     <w:qFormat/>
+  </w:style>
+  <w:style w:type="paragraph" w:styleId="Rubrik1">
+    <w:name w:val="heading 1"/>
+    <w:basedOn w:val="Normal"/>
+    <w:next w:val="Normal"/>
+    <w:link w:val="Rubrik1Char"/>
+    <w:uiPriority w:val="9"/>
+    <w:qFormat/>
+    <w:rsid w:val="00423C5C"/>
+    <w:pPr>
+      <w:keepNext/>
+      <w:keepLines/>
+      <w:spacing w:before="480" w:after="0"/>
+      <w:outlineLvl w:val="0"/>
+    </w:pPr>
+    <w:rPr>
+      <w:rFonts w:asciiTheme="majorHAnsi" w:eastAsiaTheme="majorEastAsia" w:hAnsiTheme="majorHAnsi" w:cstheme="majorBidi"/>
+      <w:b/>
+      <w:bCs/>
+      <w:color w:val="365F91" w:themeColor="accent1" w:themeShade="BF"/>
+      <w:sz w:val="28"/>
+      <w:szCs w:val="28"/>
+    </w:rPr>
   </w:style>
   <w:style w:type="paragraph" w:styleId="Rubrik2">
     <w:name w:val="heading 2"/>
@@ -8164,6 +8423,21 @@
       <w:color w:val="4F81BD" w:themeColor="accent1"/>
     </w:rPr>
   </w:style>
+  <w:style w:type="character" w:customStyle="1" w:styleId="Rubrik1Char">
+    <w:name w:val="Rubrik 1 Char"/>
+    <w:basedOn w:val="Standardstycketeckensnitt"/>
+    <w:link w:val="Rubrik1"/>
+    <w:uiPriority w:val="9"/>
+    <w:rsid w:val="00423C5C"/>
+    <w:rPr>
+      <w:rFonts w:asciiTheme="majorHAnsi" w:eastAsiaTheme="majorEastAsia" w:hAnsiTheme="majorHAnsi" w:cstheme="majorBidi"/>
+      <w:b/>
+      <w:bCs/>
+      <w:color w:val="365F91" w:themeColor="accent1" w:themeShade="BF"/>
+      <w:sz w:val="28"/>
+      <w:szCs w:val="28"/>
+    </w:rPr>
+  </w:style>
 </w:styles>
 </file>
 
@@ -8326,6 +8600,29 @@
   <w:style w:type="paragraph" w:default="1" w:styleId="Normal">
     <w:name w:val="Normal"/>
     <w:qFormat/>
+  </w:style>
+  <w:style w:type="paragraph" w:styleId="Rubrik1">
+    <w:name w:val="heading 1"/>
+    <w:basedOn w:val="Normal"/>
+    <w:next w:val="Normal"/>
+    <w:link w:val="Rubrik1Char"/>
+    <w:uiPriority w:val="9"/>
+    <w:qFormat/>
+    <w:rsid w:val="00423C5C"/>
+    <w:pPr>
+      <w:keepNext/>
+      <w:keepLines/>
+      <w:spacing w:before="480" w:after="0"/>
+      <w:outlineLvl w:val="0"/>
+    </w:pPr>
+    <w:rPr>
+      <w:rFonts w:asciiTheme="majorHAnsi" w:eastAsiaTheme="majorEastAsia" w:hAnsiTheme="majorHAnsi" w:cstheme="majorBidi"/>
+      <w:b/>
+      <w:bCs/>
+      <w:color w:val="365F91" w:themeColor="accent1" w:themeShade="BF"/>
+      <w:sz w:val="28"/>
+      <w:szCs w:val="28"/>
+    </w:rPr>
   </w:style>
   <w:style w:type="paragraph" w:styleId="Rubrik2">
     <w:name w:val="heading 2"/>
@@ -8556,6 +8853,21 @@
       <w:i/>
       <w:iCs/>
       <w:color w:val="4F81BD" w:themeColor="accent1"/>
+    </w:rPr>
+  </w:style>
+  <w:style w:type="character" w:customStyle="1" w:styleId="Rubrik1Char">
+    <w:name w:val="Rubrik 1 Char"/>
+    <w:basedOn w:val="Standardstycketeckensnitt"/>
+    <w:link w:val="Rubrik1"/>
+    <w:uiPriority w:val="9"/>
+    <w:rsid w:val="00423C5C"/>
+    <w:rPr>
+      <w:rFonts w:asciiTheme="majorHAnsi" w:eastAsiaTheme="majorEastAsia" w:hAnsiTheme="majorHAnsi" w:cstheme="majorBidi"/>
+      <w:b/>
+      <w:bCs/>
+      <w:color w:val="365F91" w:themeColor="accent1" w:themeShade="BF"/>
+      <w:sz w:val="28"/>
+      <w:szCs w:val="28"/>
     </w:rPr>
   </w:style>
 </w:styles>
@@ -8851,7 +9163,7 @@
 </file>
 
 <file path=customXml/itemProps1.xml><?xml version="1.0" encoding="utf-8"?>
-<ds:datastoreItem xmlns:ds="http://schemas.openxmlformats.org/officeDocument/2006/customXml" ds:itemID="{A13EB4D2-084B-4D5F-92F3-B17852EA1E0D}">
+<ds:datastoreItem xmlns:ds="http://schemas.openxmlformats.org/officeDocument/2006/customXml" ds:itemID="{AC4C4C13-1F25-4A79-8F03-27951E0872CD}">
   <ds:schemaRefs>
     <ds:schemaRef ds:uri="http://schemas.openxmlformats.org/officeDocument/2006/bibliography"/>
   </ds:schemaRefs>

</xml_diff>